<commit_message>
Puesta a punto responsive
</commit_message>
<xml_diff>
--- a/Automotive es una empresa innovadora.docx
+++ b/Automotive es una empresa innovadora.docx
@@ -3,21 +3,8 @@
 <w:document xmlns:wpc="http://schemas.microsoft.com/office/word/2010/wordprocessingCanvas" xmlns:mc="http://schemas.openxmlformats.org/markup-compatibility/2006" xmlns:o="urn:schemas-microsoft-com:office:office" xmlns:r="http://schemas.openxmlformats.org/officeDocument/2006/relationships" xmlns:m="http://schemas.openxmlformats.org/officeDocument/2006/math" xmlns:v="urn:schemas-microsoft-com:vml" xmlns:wp14="http://schemas.microsoft.com/office/word/2010/wordprocessingDrawing" xmlns:wp="http://schemas.openxmlformats.org/drawingml/2006/wordprocessingDrawing" xmlns:w10="urn:schemas-microsoft-com:office:word" xmlns:w="http://schemas.openxmlformats.org/wordprocessingml/2006/main" xmlns:w14="http://schemas.microsoft.com/office/word/2010/wordml" xmlns:w15="http://schemas.microsoft.com/office/word/2012/wordml" xmlns:wpg="http://schemas.microsoft.com/office/word/2010/wordprocessingGroup" xmlns:wpi="http://schemas.microsoft.com/office/word/2010/wordprocessingInk" xmlns:wne="http://schemas.microsoft.com/office/word/2006/wordml" xmlns:wps="http://schemas.microsoft.com/office/word/2010/wordprocessingShape" mc:Ignorable="w14 w15 wp14">
   <w:body>
     <w:p>
-      <w:proofErr w:type="spellStart"/>
-      <w:r>
-        <w:t>Automotive</w:t>
-      </w:r>
-      <w:proofErr w:type="spellEnd"/>
-      <w:r>
-        <w:t xml:space="preserve"> es una empresa innovadora, dinámica y actual. Por ello siempre busca nuevas líneas de negocio que puedan aportar mayor valor añadido a nuestros clientes, en esta línea de crecimiento, hemos desarrollado un proyecto de alquiler y </w:t>
-      </w:r>
-      <w:proofErr w:type="spellStart"/>
-      <w:r>
-        <w:t>renting</w:t>
-      </w:r>
-      <w:proofErr w:type="spellEnd"/>
-      <w:r>
-        <w:t xml:space="preserve"> especializado en vehículos isotermo y frigoríficos. Poniendo a disposición de nuestros clientes, no solo el gran parqué de vehículos que disponemos en stock, sino también toda la experiencia acumulada en la fabricación</w:t>
+      <w:r>
+        <w:t>Automotive es una empresa innovadora, dinámica y actual. Por ello siempre busca nuevas líneas de negocio que puedan aportar mayor valor añadido a nuestros clientes, en esta línea de crecimiento, hemos desarrollado un proyecto de alquiler y renting especializado en vehículos isotermo y frigoríficos. Poniendo a disposición de nuestros clientes, no solo el gran parqué de vehículos que disponemos en stock, sino también toda la experiencia acumulada en la fabricación</w:t>
       </w:r>
       <w:r>
         <w:t xml:space="preserve">, </w:t>
@@ -39,11 +26,9 @@
       <w:r>
         <w:t xml:space="preserve"> y mejorado los procesos de producción y postventa. </w:t>
       </w:r>
-      <w:proofErr w:type="spellStart"/>
-      <w:r>
-        <w:t>Aportandonos</w:t>
-      </w:r>
-      <w:proofErr w:type="spellEnd"/>
+      <w:r>
+        <w:t>Aportándonos</w:t>
+      </w:r>
       <w:r>
         <w:t xml:space="preserve"> la confianza de nuestros clientes y la seguridad para emprender nuevas líneas de desarrollo.</w:t>
       </w:r>
@@ -51,6 +36,8 @@
         <w:t xml:space="preserve"> </w:t>
       </w:r>
     </w:p>
+    <w:p/>
+    <w:p/>
     <w:p>
       <w:bookmarkStart w:id="0" w:name="_GoBack"/>
       <w:bookmarkEnd w:id="0"/>
@@ -67,8 +54,6 @@
     <w:p/>
     <w:p/>
     <w:p/>
-    <w:p/>
-    <w:p/>
     <w:p>
       <w:r>
         <w:t>Img1:</w:t>
@@ -120,15 +105,7 @@
     <w:p/>
     <w:p>
       <w:r>
-        <w:t xml:space="preserve">El equipo de </w:t>
-      </w:r>
-      <w:proofErr w:type="spellStart"/>
-      <w:r>
-        <w:t>Automotive</w:t>
-      </w:r>
-      <w:proofErr w:type="spellEnd"/>
-      <w:r>
-        <w:t>, es un equipo joven, dinámico, profesional y sobretodo comprometido con el proyecto, lo cual se transforma en altos grados de satisfacción del cliente, atención personalizada y asesoramiento pre y post venta.</w:t>
+        <w:t>El equipo de Automotive, es un equipo joven, dinámico, profesional y sobretodo comprometido con el proyecto, lo cual se transforma en altos grados de satisfacción del cliente, atención personalizada y asesoramiento pre y post venta.</w:t>
       </w:r>
     </w:p>
     <w:p/>

</xml_diff>